<commit_message>
Fehler ausgebessert und Diagramm hochgeladen
</commit_message>
<xml_diff>
--- a/Dokumente/02_Arbeitsbereich/03_Protokolle/Besprechungsprotokoll_2(10.10.18).docx
+++ b/Dokumente/02_Arbeitsbereich/03_Protokolle/Besprechungsprotokoll_2(10.10.18).docx
@@ -494,8 +494,8 @@
         <w:tblDescription w:val="Gestapelte Tabellen für Protokollinhalte: Die erste Tabelle enthält den Besprechungstitel. Die zweite Tabelle enthält Datum, Uhrzeit und Ort der Besprechung. Die dritte Tabelle enthält Informationen zur Besprechung, z. B. die Person, die die Besprechung einberufen hat, die Art der Besprechung usw. Bei der vierten Tabelle bis zum Ende handelt es sich um Themen, die sich dreimal mit jeweils drei Zeilen wiederholen: Zuerst das Thema der Agenda, dann die geplante Zeit, Referent, Diskussion und Schlussfolgerungen, und als Drittes die Aufgaben, die zuständige Person und der Stichtag."/>
       </w:tblPr>
       <w:tblGrid>
-        <w:gridCol w:w="2078"/>
-        <w:gridCol w:w="6219"/>
+        <w:gridCol w:w="2263"/>
+        <w:gridCol w:w="6034"/>
       </w:tblGrid>
       <w:tr>
         <w:trPr>
@@ -503,7 +503,7 @@
         </w:trPr>
         <w:tc>
           <w:tcPr>
-            <w:tcW w:w="2078" w:type="dxa"/>
+            <w:tcW w:w="2263" w:type="dxa"/>
           </w:tcPr>
           <w:p>
             <w:pPr>
@@ -541,7 +541,7 @@
         </w:tc>
         <w:tc>
           <w:tcPr>
-            <w:tcW w:w="6219" w:type="dxa"/>
+            <w:tcW w:w="6034" w:type="dxa"/>
           </w:tcPr>
           <w:p>
             <w:pPr>
@@ -578,7 +578,7 @@
           <w:sdtContent>
             <w:tc>
               <w:tcPr>
-                <w:tcW w:w="2078" w:type="dxa"/>
+                <w:tcW w:w="2263" w:type="dxa"/>
               </w:tcPr>
               <w:p>
                 <w:pPr>
@@ -599,7 +599,7 @@
         </w:sdt>
         <w:tc>
           <w:tcPr>
-            <w:tcW w:w="6219" w:type="dxa"/>
+            <w:tcW w:w="6034" w:type="dxa"/>
           </w:tcPr>
           <w:p>
             <w:pPr>
@@ -611,14 +611,26 @@
               <w:rPr>
                 <w:rFonts w:ascii="Cambria" w:hAnsi="Cambria"/>
               </w:rPr>
-              <w:t xml:space="preserve">Festlegung der DIE auf </w:t>
+              <w:t>Festlegung der IDE</w:t>
+            </w:r>
+            <w:r>
+              <w:rPr>
+                <w:rFonts w:ascii="Cambria" w:hAnsi="Cambria"/>
+              </w:rPr>
+              <w:t xml:space="preserve"> auf </w:t>
             </w:r>
             <w:proofErr w:type="spellStart"/>
             <w:r>
               <w:rPr>
                 <w:rFonts w:ascii="Cambria" w:hAnsi="Cambria"/>
               </w:rPr>
-              <w:t>Intellj</w:t>
+              <w:t>Intell</w:t>
+            </w:r>
+            <w:r>
+              <w:rPr>
+                <w:rFonts w:ascii="Cambria" w:hAnsi="Cambria"/>
+              </w:rPr>
+              <w:t>iJ</w:t>
             </w:r>
             <w:proofErr w:type="spellEnd"/>
             <w:r>
@@ -669,8 +681,8 @@
       </w:tblPr>
       <w:tblGrid>
         <w:gridCol w:w="4356"/>
-        <w:gridCol w:w="2113"/>
-        <w:gridCol w:w="1828"/>
+        <w:gridCol w:w="2160"/>
+        <w:gridCol w:w="1781"/>
       </w:tblGrid>
       <w:tr>
         <w:trPr>
@@ -733,7 +745,7 @@
           <w:sdtContent>
             <w:tc>
               <w:tcPr>
-                <w:tcW w:w="2113" w:type="dxa"/>
+                <w:tcW w:w="2160" w:type="dxa"/>
               </w:tcPr>
               <w:p>
                 <w:pPr>
@@ -771,7 +783,7 @@
           <w:sdtContent>
             <w:tc>
               <w:tcPr>
-                <w:tcW w:w="1828" w:type="dxa"/>
+                <w:tcW w:w="1781" w:type="dxa"/>
               </w:tcPr>
               <w:p>
                 <w:pPr>
@@ -812,7 +824,7 @@
         </w:tc>
         <w:tc>
           <w:tcPr>
-            <w:tcW w:w="2113" w:type="dxa"/>
+            <w:tcW w:w="2160" w:type="dxa"/>
           </w:tcPr>
           <w:p>
             <w:pPr>
@@ -830,7 +842,7 @@
         </w:tc>
         <w:tc>
           <w:tcPr>
-            <w:tcW w:w="1828" w:type="dxa"/>
+            <w:tcW w:w="1781" w:type="dxa"/>
           </w:tcPr>
           <w:p>
             <w:pPr>
@@ -884,13 +896,7 @@
               <w:rPr>
                 <w:rFonts w:ascii="Cambria" w:hAnsi="Cambria"/>
               </w:rPr>
-              <w:t xml:space="preserve"> Version),</w:t>
-            </w:r>
-            <w:r>
-              <w:rPr>
-                <w:rFonts w:ascii="Cambria" w:hAnsi="Cambria"/>
-              </w:rPr>
-              <w:t xml:space="preserve"> </w:t>
+              <w:t xml:space="preserve"> Version), </w:t>
             </w:r>
             <w:proofErr w:type="spellStart"/>
             <w:r>
@@ -904,25 +910,13 @@
               <w:rPr>
                 <w:rFonts w:ascii="Cambria" w:hAnsi="Cambria"/>
               </w:rPr>
-              <w:t xml:space="preserve"> </w:t>
-            </w:r>
-            <w:r>
-              <w:rPr>
-                <w:rFonts w:ascii="Cambria" w:hAnsi="Cambria"/>
-              </w:rPr>
-              <w:t>und Java 10</w:t>
-            </w:r>
-            <w:r>
-              <w:rPr>
-                <w:rFonts w:ascii="Cambria" w:hAnsi="Cambria"/>
-              </w:rPr>
-              <w:t xml:space="preserve"> sicherstellen</w:t>
+              <w:t xml:space="preserve"> und Java 10 sicherstellen</w:t>
             </w:r>
           </w:p>
         </w:tc>
         <w:tc>
           <w:tcPr>
-            <w:tcW w:w="2113" w:type="dxa"/>
+            <w:tcW w:w="2160" w:type="dxa"/>
           </w:tcPr>
           <w:p>
             <w:pPr>
@@ -940,7 +934,7 @@
         </w:tc>
         <w:tc>
           <w:tcPr>
-            <w:tcW w:w="1828" w:type="dxa"/>
+            <w:tcW w:w="1781" w:type="dxa"/>
           </w:tcPr>
           <w:p>
             <w:pPr>
@@ -972,7 +966,7 @@
         </w:tc>
         <w:tc>
           <w:tcPr>
-            <w:tcW w:w="2113" w:type="dxa"/>
+            <w:tcW w:w="2160" w:type="dxa"/>
           </w:tcPr>
           <w:p>
             <w:pPr>
@@ -984,7 +978,7 @@
         </w:tc>
         <w:tc>
           <w:tcPr>
-            <w:tcW w:w="1828" w:type="dxa"/>
+            <w:tcW w:w="1781" w:type="dxa"/>
           </w:tcPr>
           <w:p>
             <w:pPr>
@@ -1038,8 +1032,8 @@
         <w:tblDescription w:val="Gestapelte Tabellen für Protokollinhalte: Die erste Tabelle enthält den Besprechungstitel. Die zweite Tabelle enthält Datum, Uhrzeit und Ort der Besprechung. Die dritte Tabelle enthält Informationen zur Besprechung, z. B. die Person, die die Besprechung einberufen hat, die Art der Besprechung usw. Bei der vierten Tabelle bis zum Ende handelt es sich um Themen, die sich dreimal mit jeweils drei Zeilen wiederholen: Zuerst das Thema der Agenda, dann die geplante Zeit, Referent, Diskussion und Schlussfolgerungen, und als Drittes die Aufgaben, die zuständige Person und der Stichtag."/>
       </w:tblPr>
       <w:tblGrid>
-        <w:gridCol w:w="2078"/>
-        <w:gridCol w:w="6219"/>
+        <w:gridCol w:w="2263"/>
+        <w:gridCol w:w="6034"/>
       </w:tblGrid>
       <w:tr>
         <w:trPr>
@@ -1047,7 +1041,7 @@
         </w:trPr>
         <w:tc>
           <w:tcPr>
-            <w:tcW w:w="2078" w:type="dxa"/>
+            <w:tcW w:w="2263" w:type="dxa"/>
           </w:tcPr>
           <w:p>
             <w:pPr>
@@ -1085,7 +1079,7 @@
         </w:tc>
         <w:tc>
           <w:tcPr>
-            <w:tcW w:w="6219" w:type="dxa"/>
+            <w:tcW w:w="6034" w:type="dxa"/>
           </w:tcPr>
           <w:p>
             <w:pPr>
@@ -1103,7 +1097,6 @@
         </w:tc>
       </w:tr>
       <w:tr>
-        <w:bookmarkStart w:id="0" w:name="_GoBack" w:displacedByCustomXml="next"/>
         <w:sdt>
           <w:sdtPr>
             <w:rPr>
@@ -1123,7 +1116,7 @@
           <w:sdtContent>
             <w:tc>
               <w:tcPr>
-                <w:tcW w:w="2078" w:type="dxa"/>
+                <w:tcW w:w="2263" w:type="dxa"/>
               </w:tcPr>
               <w:p>
                 <w:pPr>
@@ -1144,7 +1137,7 @@
         </w:sdt>
         <w:tc>
           <w:tcPr>
-            <w:tcW w:w="6219" w:type="dxa"/>
+            <w:tcW w:w="6034" w:type="dxa"/>
           </w:tcPr>
           <w:p>
             <w:pPr>
@@ -1156,30 +1149,14 @@
               <w:rPr>
                 <w:rFonts w:ascii="Cambria" w:hAnsi="Cambria"/>
               </w:rPr>
-              <w:t xml:space="preserve">-Systemarchitektur aufnehmen (Server mit </w:t>
+              <w:t>-Systemarch</w:t>
             </w:r>
-            <w:proofErr w:type="spellStart"/>
             <w:r>
               <w:rPr>
                 <w:rFonts w:ascii="Cambria" w:hAnsi="Cambria"/>
               </w:rPr>
-              <w:t>Gui</w:t>
+              <w:t>itektur aufnehmen (Server mit GUI, Netzwerk, 1-n Clients mit GUI</w:t>
             </w:r>
-            <w:proofErr w:type="spellEnd"/>
-            <w:r>
-              <w:rPr>
-                <w:rFonts w:ascii="Cambria" w:hAnsi="Cambria"/>
-              </w:rPr>
-              <w:t xml:space="preserve">, Netzwerk, 1-n Clients mit </w:t>
-            </w:r>
-            <w:proofErr w:type="spellStart"/>
-            <w:r>
-              <w:rPr>
-                <w:rFonts w:ascii="Cambria" w:hAnsi="Cambria"/>
-              </w:rPr>
-              <w:t>Gui</w:t>
-            </w:r>
-            <w:proofErr w:type="spellEnd"/>
             <w:r>
               <w:rPr>
                 <w:rFonts w:ascii="Cambria" w:hAnsi="Cambria"/>
@@ -1207,7 +1184,6 @@
         <w:trPr>
           <w:cnfStyle w:val="100000000000" w:firstRow="1" w:lastRow="0" w:firstColumn="0" w:lastColumn="0" w:oddVBand="0" w:evenVBand="0" w:oddHBand="0" w:evenHBand="0" w:firstRowFirstColumn="0" w:firstRowLastColumn="0" w:lastRowFirstColumn="0" w:lastRowLastColumn="0"/>
         </w:trPr>
-        <w:bookmarkEnd w:id="0" w:displacedByCustomXml="next"/>
         <w:sdt>
           <w:sdtPr>
             <w:rPr>
@@ -1460,8 +1436,8 @@
         <w:tblDescription w:val="Gestapelte Tabellen für Protokollinhalte: Die erste Tabelle enthält den Besprechungstitel. Die zweite Tabelle enthält Datum, Uhrzeit und Ort der Besprechung. Die dritte Tabelle enthält Informationen zur Besprechung, z. B. die Person, die die Besprechung einberufen hat, die Art der Besprechung usw. Bei der vierten Tabelle bis zum Ende handelt es sich um Themen, die sich dreimal mit jeweils drei Zeilen wiederholen: Zuerst das Thema der Agenda, dann die geplante Zeit, Referent, Diskussion und Schlussfolgerungen, und als Drittes die Aufgaben, die zuständige Person und der Stichtag."/>
       </w:tblPr>
       <w:tblGrid>
-        <w:gridCol w:w="2078"/>
-        <w:gridCol w:w="6219"/>
+        <w:gridCol w:w="2263"/>
+        <w:gridCol w:w="6034"/>
       </w:tblGrid>
       <w:tr>
         <w:trPr>
@@ -1469,7 +1445,7 @@
         </w:trPr>
         <w:tc>
           <w:tcPr>
-            <w:tcW w:w="2078" w:type="dxa"/>
+            <w:tcW w:w="2263" w:type="dxa"/>
           </w:tcPr>
           <w:p>
             <w:pPr>
@@ -1492,6 +1468,7 @@
                 <w:showingPlcHdr/>
                 <w15:appearance w15:val="hidden"/>
               </w:sdtPr>
+              <w:sdtEndPr/>
               <w:sdtContent>
                 <w:r>
                   <w:rPr>
@@ -1506,7 +1483,7 @@
         </w:tc>
         <w:tc>
           <w:tcPr>
-            <w:tcW w:w="6219" w:type="dxa"/>
+            <w:tcW w:w="6034" w:type="dxa"/>
           </w:tcPr>
           <w:p>
             <w:pPr>
@@ -1539,10 +1516,11 @@
             <w:showingPlcHdr/>
             <w15:appearance w15:val="hidden"/>
           </w:sdtPr>
+          <w:sdtEndPr/>
           <w:sdtContent>
             <w:tc>
               <w:tcPr>
-                <w:tcW w:w="2078" w:type="dxa"/>
+                <w:tcW w:w="2263" w:type="dxa"/>
               </w:tcPr>
               <w:p>
                 <w:pPr>
@@ -1563,7 +1541,7 @@
         </w:sdt>
         <w:tc>
           <w:tcPr>
-            <w:tcW w:w="6219" w:type="dxa"/>
+            <w:tcW w:w="6034" w:type="dxa"/>
           </w:tcPr>
           <w:p>
             <w:pPr>
@@ -1621,6 +1599,7 @@
             <w:showingPlcHdr/>
             <w15:appearance w15:val="hidden"/>
           </w:sdtPr>
+          <w:sdtEndPr/>
           <w:sdtContent>
             <w:tc>
               <w:tcPr>
@@ -1658,6 +1637,7 @@
             <w:showingPlcHdr/>
             <w15:appearance w15:val="hidden"/>
           </w:sdtPr>
+          <w:sdtEndPr/>
           <w:sdtContent>
             <w:tc>
               <w:tcPr>
@@ -1695,6 +1675,7 @@
             <w:showingPlcHdr/>
             <w15:appearance w15:val="hidden"/>
           </w:sdtPr>
+          <w:sdtEndPr/>
           <w:sdtContent>
             <w:tc>
               <w:tcPr>
@@ -1769,13 +1750,7 @@
               <w:rPr>
                 <w:rFonts w:ascii="Cambria" w:hAnsi="Cambria"/>
               </w:rPr>
-              <w:t xml:space="preserve">14.10.18 | </w:t>
-            </w:r>
-            <w:r>
-              <w:rPr>
-                <w:rFonts w:ascii="Cambria" w:hAnsi="Cambria"/>
-              </w:rPr>
-              <w:t>1900</w:t>
+              <w:t>14.10.18 | 1900</w:t>
             </w:r>
           </w:p>
         </w:tc>
@@ -1825,12 +1800,6 @@
           <w:rFonts w:ascii="Cambria" w:hAnsi="Cambria"/>
         </w:rPr>
       </w:pPr>
-      <w:r>
-        <w:rPr>
-          <w:rFonts w:ascii="Cambria" w:hAnsi="Cambria"/>
-        </w:rPr>
-        <w:br w:type="page"/>
-      </w:r>
     </w:p>
     <w:tbl>
       <w:tblPr>
@@ -1859,7 +1828,6 @@
               <w:rPr>
                 <w:rFonts w:ascii="Cambria" w:hAnsi="Cambria"/>
               </w:rPr>
-              <w:lastRenderedPageBreak/>
               <w:t>Anwendungsfälle und Aktivitätsdiagramm erstellen</w:t>
             </w:r>
           </w:p>
@@ -2276,16 +2244,20 @@
               <w:rPr>
                 <w:rFonts w:ascii="Cambria" w:hAnsi="Cambria"/>
               </w:rPr>
-              <w:t xml:space="preserve">Anwendungsfalldiagramm </w:t>
+              <w:t>Anwendungsfalldiagramm erste</w:t>
             </w:r>
-            <w:proofErr w:type="spellStart"/>
             <w:r>
               <w:rPr>
                 <w:rFonts w:ascii="Cambria" w:hAnsi="Cambria"/>
               </w:rPr>
-              <w:t>erstelen</w:t>
+              <w:t>l</w:t>
             </w:r>
-            <w:proofErr w:type="spellEnd"/>
+            <w:r>
+              <w:rPr>
+                <w:rFonts w:ascii="Cambria" w:hAnsi="Cambria"/>
+              </w:rPr>
+              <w:t>len</w:t>
+            </w:r>
           </w:p>
         </w:tc>
         <w:tc>
@@ -2320,13 +2292,7 @@
               <w:rPr>
                 <w:rFonts w:ascii="Cambria" w:hAnsi="Cambria"/>
               </w:rPr>
-              <w:t>14.10.18 | 21</w:t>
-            </w:r>
-            <w:r>
-              <w:rPr>
-                <w:rFonts w:ascii="Cambria" w:hAnsi="Cambria"/>
-              </w:rPr>
-              <w:t>00</w:t>
+              <w:t>14.10.18 | 2100</w:t>
             </w:r>
           </w:p>
         </w:tc>
@@ -2364,16 +2330,20 @@
               <w:rPr>
                 <w:rFonts w:ascii="Cambria" w:hAnsi="Cambria"/>
               </w:rPr>
-              <w:t xml:space="preserve">Oliver </w:t>
+              <w:t>Oliver Bos</w:t>
             </w:r>
-            <w:proofErr w:type="spellStart"/>
             <w:r>
               <w:rPr>
                 <w:rFonts w:ascii="Cambria" w:hAnsi="Cambria"/>
               </w:rPr>
-              <w:t>Bosn</w:t>
+              <w:t>i</w:t>
             </w:r>
-            <w:proofErr w:type="spellEnd"/>
+            <w:r>
+              <w:rPr>
+                <w:rFonts w:ascii="Cambria" w:hAnsi="Cambria"/>
+              </w:rPr>
+              <w:t>n</w:t>
+            </w:r>
           </w:p>
         </w:tc>
         <w:tc>
@@ -2526,6 +2496,8 @@
             </w:r>
           </w:p>
         </w:tc>
+        <w:bookmarkStart w:id="0" w:name="_GoBack"/>
+        <w:bookmarkEnd w:id="0"/>
       </w:tr>
       <w:tr>
         <w:tc>
@@ -30430,6 +30402,9 @@
     <w:rsidRoot w:val="00D82C69"/>
     <w:rsid w:val="00155342"/>
     <w:rsid w:val="00751DA7"/>
+    <w:rsid w:val="00757A52"/>
+    <w:rsid w:val="00821EF2"/>
+    <w:rsid w:val="00AC7D65"/>
     <w:rsid w:val="00C71926"/>
     <w:rsid w:val="00D82C69"/>
   </w:rsids>

</xml_diff>